<commit_message>
updating text from post
</commit_message>
<xml_diff>
--- a/docx/2021-recap-and-2022-goals.docx
+++ b/docx/2021-recap-and-2022-goals.docx
@@ -483,7 +483,7 @@
         <w:rPr>
           <w:rtl w:val="0"/>
         </w:rPr>
-        <w:t xml:space="preserve">Have a better understanding of what motivates me. This will be demonstrated by a 14 day period of feeling productive with out a fiscal reward.</w:t>
+        <w:t xml:space="preserve">Have a better understanding of what motivates me. This will be demonstrated by a 14 day period of feeling productive without a fiscal reward.</w:t>
       </w:r>
     </w:p>
     <w:p>
@@ -563,7 +563,7 @@
         <w:rPr>
           <w:rtl w:val="0"/>
         </w:rPr>
-        <w:t xml:space="preserve">Be comfortable saying "I am a developer" (be able to create a CRUD app from scratch and have an example)</w:t>
+        <w:t xml:space="preserve">Be comfortable saying "I am a developer" (Finish SICP book)</w:t>
       </w:r>
     </w:p>
     <w:p>

</xml_diff>